<commit_message>
Atualizado caso de uso avcisar estoque baixo
</commit_message>
<xml_diff>
--- a/requisitos/Descrição Inicial do Projeto.docx
+++ b/requisitos/Descrição Inicial do Projeto.docx
@@ -131,7 +131,6 @@
       <w:r>
         <w:t xml:space="preserve"> </w:t>
       </w:r>
-      <w:proofErr w:type="spellStart"/>
       <w:r>
         <w:rPr>
           <w:rFonts w:ascii="Arial" w:eastAsia="Arial" w:hAnsi="Arial" w:cs="Arial"/>
@@ -140,50 +139,26 @@
           <w:szCs w:val="21"/>
           <w:highlight w:val="white"/>
         </w:rPr>
-        <w:t>G</w:t>
-      </w:r>
-      <w:bookmarkStart w:id="2" w:name="_GoBack"/>
+        <w:t>Glaydson Vasconcelos de Sousa</w:t>
+      </w:r>
+    </w:p>
+    <w:p>
+      <w:pPr>
+        <w:pStyle w:val="Subttulo"/>
+      </w:pPr>
+      <w:bookmarkStart w:id="2" w:name="_ecezlawjt9bj" w:colFirst="0" w:colLast="0"/>
       <w:bookmarkEnd w:id="2"/>
       <w:r>
-        <w:rPr>
-          <w:rFonts w:ascii="Arial" w:eastAsia="Arial" w:hAnsi="Arial" w:cs="Arial"/>
-          <w:color w:val="444444"/>
-          <w:sz w:val="21"/>
-          <w:szCs w:val="21"/>
-          <w:highlight w:val="white"/>
-        </w:rPr>
-        <w:t>laydson</w:t>
-      </w:r>
-      <w:proofErr w:type="spellEnd"/>
-      <w:r>
-        <w:rPr>
-          <w:rFonts w:ascii="Arial" w:eastAsia="Arial" w:hAnsi="Arial" w:cs="Arial"/>
-          <w:color w:val="444444"/>
-          <w:sz w:val="21"/>
-          <w:szCs w:val="21"/>
-          <w:highlight w:val="white"/>
-        </w:rPr>
-        <w:t xml:space="preserve"> Vasconcelos de Sousa</w:t>
-      </w:r>
-    </w:p>
+        <w:t>Data:22/02/2018</w:t>
+      </w:r>
+    </w:p>
+    <w:p/>
     <w:p>
       <w:pPr>
         <w:pStyle w:val="Subttulo"/>
       </w:pPr>
-      <w:bookmarkStart w:id="3" w:name="_ecezlawjt9bj" w:colFirst="0" w:colLast="0"/>
+      <w:bookmarkStart w:id="3" w:name="_ze94epnq0qo9" w:colFirst="0" w:colLast="0"/>
       <w:bookmarkEnd w:id="3"/>
-      <w:r>
-        <w:t>Data:22/02/2018</w:t>
-      </w:r>
-    </w:p>
-    <w:p/>
-    <w:p>
-      <w:pPr>
-        <w:pStyle w:val="Subttulo"/>
-      </w:pPr>
-      <w:bookmarkStart w:id="4" w:name="_ze94epnq0qo9" w:colFirst="0" w:colLast="0"/>
-      <w:bookmarkEnd w:id="4"/>
-      <w:proofErr w:type="gramStart"/>
       <w:r>
         <w:rPr>
           <w:color w:val="008575"/>
@@ -192,7 +167,6 @@
         </w:rPr>
         <w:t>Equipe:.</w:t>
       </w:r>
-      <w:proofErr w:type="gramEnd"/>
     </w:p>
     <w:p>
       <w:pPr>
@@ -203,43 +177,15 @@
           <w:szCs w:val="32"/>
         </w:rPr>
       </w:pPr>
-      <w:bookmarkStart w:id="5" w:name="_ng30guuqqp2v" w:colFirst="0" w:colLast="0"/>
-      <w:bookmarkEnd w:id="5"/>
-      <w:proofErr w:type="spellStart"/>
+      <w:bookmarkStart w:id="4" w:name="_ng30guuqqp2v" w:colFirst="0" w:colLast="0"/>
+      <w:bookmarkEnd w:id="4"/>
       <w:r>
         <w:rPr>
           <w:color w:val="008575"/>
           <w:sz w:val="32"/>
           <w:szCs w:val="32"/>
         </w:rPr>
-        <w:t>Thalys</w:t>
-      </w:r>
-      <w:proofErr w:type="spellEnd"/>
-      <w:r>
-        <w:rPr>
-          <w:color w:val="008575"/>
-          <w:sz w:val="32"/>
-          <w:szCs w:val="32"/>
-        </w:rPr>
-        <w:t xml:space="preserve"> </w:t>
-      </w:r>
-      <w:proofErr w:type="spellStart"/>
-      <w:r>
-        <w:rPr>
-          <w:color w:val="008575"/>
-          <w:sz w:val="32"/>
-          <w:szCs w:val="32"/>
-        </w:rPr>
-        <w:t>Melicio</w:t>
-      </w:r>
-      <w:proofErr w:type="spellEnd"/>
-      <w:r>
-        <w:rPr>
-          <w:color w:val="008575"/>
-          <w:sz w:val="32"/>
-          <w:szCs w:val="32"/>
-        </w:rPr>
-        <w:t xml:space="preserve"> da Costa S</w:t>
+        <w:t>Thalys Melicio da Costa S</w:t>
       </w:r>
       <w:r>
         <w:rPr>
@@ -295,27 +241,7 @@
           <w:sz w:val="32"/>
           <w:szCs w:val="32"/>
         </w:rPr>
-        <w:t xml:space="preserve"> </w:t>
-      </w:r>
-      <w:proofErr w:type="spellStart"/>
-      <w:r>
-        <w:rPr>
-          <w:rFonts w:ascii="PT Sans Narrow" w:eastAsia="PT Sans Narrow" w:hAnsi="PT Sans Narrow" w:cs="PT Sans Narrow"/>
-          <w:color w:val="008575"/>
-          <w:sz w:val="32"/>
-          <w:szCs w:val="32"/>
-        </w:rPr>
-        <w:t>Luis</w:t>
-      </w:r>
-      <w:proofErr w:type="spellEnd"/>
-      <w:r>
-        <w:rPr>
-          <w:rFonts w:ascii="PT Sans Narrow" w:eastAsia="PT Sans Narrow" w:hAnsi="PT Sans Narrow" w:cs="PT Sans Narrow"/>
-          <w:color w:val="008575"/>
-          <w:sz w:val="32"/>
-          <w:szCs w:val="32"/>
-        </w:rPr>
-        <w:t xml:space="preserve"> Rodrigues Aragão</w:t>
+        <w:t xml:space="preserve"> Luis Rodrigues Aragão</w:t>
       </w:r>
     </w:p>
     <w:p>
@@ -380,8 +306,8 @@
       <w:pPr>
         <w:pStyle w:val="Ttulo1"/>
       </w:pPr>
-      <w:bookmarkStart w:id="6" w:name="_au51mny0sx6" w:colFirst="0" w:colLast="0"/>
-      <w:bookmarkEnd w:id="6"/>
+      <w:bookmarkStart w:id="5" w:name="_au51mny0sx6" w:colFirst="0" w:colLast="0"/>
+      <w:bookmarkEnd w:id="5"/>
       <w:r>
         <w:lastRenderedPageBreak/>
         <w:t>Visão geral</w:t>
@@ -410,7 +336,13 @@
         <w:t>s eficiente. O Foco desse sistema é t</w:t>
       </w:r>
       <w:r>
-        <w:t xml:space="preserve">er um controle de compra muito mais assertivos e evitar </w:t>
+        <w:t>er um controle de compra muito mais assertivos</w:t>
+      </w:r>
+      <w:r>
+        <w:t xml:space="preserve">, </w:t>
+      </w:r>
+      <w:r>
+        <w:t xml:space="preserve">evitar </w:t>
       </w:r>
       <w:r>
         <w:t>desperdícios,</w:t>
@@ -497,12 +429,13 @@
         <w:t>.</w:t>
       </w:r>
     </w:p>
+    <w:p/>
     <w:p>
       <w:pPr>
         <w:pStyle w:val="Ttulo1"/>
       </w:pPr>
-      <w:bookmarkStart w:id="7" w:name="_4p7xi5bvhxdr" w:colFirst="0" w:colLast="0"/>
-      <w:bookmarkEnd w:id="7"/>
+      <w:bookmarkStart w:id="6" w:name="_4p7xi5bvhxdr" w:colFirst="0" w:colLast="0"/>
+      <w:bookmarkEnd w:id="6"/>
       <w:r>
         <w:t>Especificações</w:t>
       </w:r>
@@ -525,19 +458,7 @@
         <w:rPr>
           <w:b/>
         </w:rPr>
-        <w:t>SS (</w:t>
-      </w:r>
-      <w:r>
-        <w:rPr>
-          <w:b/>
-        </w:rPr>
-        <w:t>SMART SALES</w:t>
-      </w:r>
-      <w:r>
-        <w:rPr>
-          <w:b/>
-        </w:rPr>
-        <w:t>)</w:t>
+        <w:t>SS (SMART SALES)</w:t>
       </w:r>
       <w:r>
         <w:rPr>
@@ -564,7 +485,15 @@
         <w:jc w:val="both"/>
       </w:pPr>
       <w:r>
-        <w:t>O sistema possuirá telas de cadastros que permitem a inclusão, edição, exclusão de seus respectivos dados, sendo um requisito para venda ter cliente e produto cadastrado. No cadastro de cliente será necessário fornecer ao sistema o CPF, nome, endereço, RG, data de nascimento, e-mail e telefone. Já no cadastro de Produto será necessário o código do produto, nome, descrição, preço (</w:t>
+        <w:t>O sistema possuirá telas de cadastros que permitem a inclusão, edição, exclusão de seus respectivos dados, sendo um requisito para venda ter cliente e produto cadastrado. No cadastro de cliente será necessário fornecer ao s</w:t>
+      </w:r>
+      <w:r>
+        <w:t xml:space="preserve">istema o Nome, endereço </w:t>
+      </w:r>
+      <w:bookmarkStart w:id="7" w:name="_GoBack"/>
+      <w:bookmarkEnd w:id="7"/>
+      <w:r>
+        <w:t>e telefone. Já no cadastro de Produto será necessário o código do produto, nome, descrição, preço (</w:t>
       </w:r>
       <w:r>
         <w:t>diferenciando os preços de à vista e a prazo</w:t>
@@ -573,7 +502,25 @@
         <w:t>)</w:t>
       </w:r>
       <w:r>
-        <w:t>, e a quantidade disponível do produto. Terá também relatórios de produtos, clientes e de vendas por um determinado período, e será fornecido uma tela onde fornecidos os clientes e os produtos poderá ser realizado a venda.</w:t>
+        <w:t>, e a quantidade disponível do produto</w:t>
+      </w:r>
+      <w:r>
+        <w:t>, o sistema conta com um alerta de estoque baixo para evitar surpresas desagradáveis</w:t>
+      </w:r>
+      <w:r>
+        <w:t>. Terá também relatórios de produtos, clientes e de vendas por um determinado período, e será fornecido uma tela onde fornecidos os clientes e os produt</w:t>
+      </w:r>
+      <w:r>
+        <w:t xml:space="preserve">os </w:t>
+      </w:r>
+      <w:r>
+        <w:t xml:space="preserve">onde </w:t>
+      </w:r>
+      <w:r>
+        <w:t>poderá ser realizad</w:t>
+      </w:r>
+      <w:r>
+        <w:t>o a venda,</w:t>
       </w:r>
     </w:p>
     <w:p>

</xml_diff>